<commit_message>
PDP - Programación funcional - C2
</commit_message>
<xml_diff>
--- a/Recursos Pedagogicos/Teoria/Instalacion del entorno de desarrollo.docx
+++ b/Recursos Pedagogicos/Teoria/Instalacion del entorno de desarrollo.docx
@@ -4,45 +4,43 @@
   <w:body>
     <w:p>
       <w:pPr>
-        <w:pStyle w:val="Ttulo1"/>
+        <w:pStyle w:val="Ttulo2"/>
         <w:jc w:val="center"/>
         <w:rPr>
-          <w:lang w:val="es-MX"/>
-        </w:rPr>
-      </w:pPr>
-      <w:r>
-        <w:rPr>
-          <w:lang w:val="es-MX"/>
-        </w:rPr>
-        <w:t>PARADIGMAS DE PROGRAMACIÓN</w:t>
-      </w:r>
-    </w:p>
-    <w:p>
-      <w:pPr>
-        <w:rPr>
-          <w:lang w:val="es-MX"/>
-        </w:rPr>
-      </w:pPr>
-    </w:p>
-    <w:p>
-      <w:pPr>
-        <w:pStyle w:val="Ttulo2"/>
-        <w:rPr>
-          <w:lang w:val="es-MX"/>
-        </w:rPr>
-      </w:pPr>
-      <w:r>
-        <w:rPr>
+          <w:rFonts w:asciiTheme="minorHAnsi" w:hAnsiTheme="minorHAnsi" w:cstheme="minorHAnsi"/>
+          <w:color w:val="auto"/>
+          <w:sz w:val="32"/>
+          <w:u w:val="single"/>
+          <w:lang w:val="es-MX"/>
+        </w:rPr>
+      </w:pPr>
+      <w:r>
+        <w:rPr>
+          <w:rFonts w:asciiTheme="minorHAnsi" w:hAnsiTheme="minorHAnsi" w:cstheme="minorHAnsi"/>
+          <w:color w:val="auto"/>
+          <w:sz w:val="32"/>
+          <w:u w:val="single"/>
           <w:lang w:val="es-MX"/>
         </w:rPr>
         <w:t>Confi</w:t>
       </w:r>
       <w:r>
         <w:rPr>
+          <w:rFonts w:asciiTheme="minorHAnsi" w:hAnsiTheme="minorHAnsi" w:cstheme="minorHAnsi"/>
+          <w:color w:val="auto"/>
+          <w:sz w:val="32"/>
+          <w:u w:val="single"/>
           <w:lang w:val="es-MX"/>
         </w:rPr>
         <w:t>guración del entorno de trabajo</w:t>
       </w:r>
+    </w:p>
+    <w:p>
+      <w:pPr>
+        <w:rPr>
+          <w:lang w:val="es-MX"/>
+        </w:rPr>
+      </w:pPr>
     </w:p>
     <w:p>
       <w:pPr>
@@ -69,6 +67,31 @@
         <w:t>Code</w:t>
       </w:r>
       <w:proofErr w:type="spellEnd"/>
+      <w:r>
+        <w:rPr>
+          <w:lang w:val="es-MX"/>
+        </w:rPr>
+        <w:tab/>
+        <w:t xml:space="preserve">Descarga desde </w:t>
+      </w:r>
+      <w:hyperlink r:id="rId8" w:history="1">
+        <w:r>
+          <w:rPr>
+            <w:rStyle w:val="Hipervnculo"/>
+            <w:color w:val="6666FF" w:themeColor="hyperlink" w:themeTint="99"/>
+            <w:lang w:val="es-MX"/>
+          </w:rPr>
+          <w:t>https://code.visualstudio.com/download</w:t>
+        </w:r>
+      </w:hyperlink>
+    </w:p>
+    <w:p>
+      <w:pPr>
+        <w:pStyle w:val="Prrafodelista"/>
+        <w:rPr>
+          <w:lang w:val="es-MX"/>
+        </w:rPr>
+      </w:pPr>
     </w:p>
     <w:p>
       <w:pPr>
@@ -108,7 +131,22 @@
         <w:tab/>
       </w:r>
       <w:r>
-        <w:t>Descarga desde https://nodejs.org (versión LTS).</w:t>
+        <w:t xml:space="preserve">Descarga desde </w:t>
+      </w:r>
+      <w:hyperlink r:id="rId9" w:history="1">
+        <w:r>
+          <w:rPr>
+            <w:rStyle w:val="Hipervnculo"/>
+            <w:color w:val="548DD4" w:themeColor="text2" w:themeTint="99"/>
+          </w:rPr>
+          <w:t>https://nodejs.org</w:t>
+        </w:r>
+      </w:hyperlink>
+      <w:r>
+        <w:tab/>
+      </w:r>
+      <w:r>
+        <w:t xml:space="preserve"> (versión LTS).</w:t>
       </w:r>
     </w:p>
     <w:p>
@@ -191,6 +229,12 @@
           <w:lang w:val="es-MX"/>
         </w:rPr>
         <w:tab/>
+      </w:r>
+      <w:r>
+        <w:rPr>
+          <w:color w:val="0070C0"/>
+          <w:lang w:val="es-MX"/>
+        </w:rPr>
         <w:t>https://www.npmjs.com/package/nodemon</w:t>
       </w:r>
     </w:p>
@@ -343,11 +387,13 @@
           <w:numId w:val="2"/>
         </w:numPr>
         <w:rPr>
-          <w:lang w:val="es-MX"/>
-        </w:rPr>
-      </w:pPr>
-      <w:r>
-        <w:rPr>
+          <w:b/>
+          <w:lang w:val="es-MX"/>
+        </w:rPr>
+      </w:pPr>
+      <w:r>
+        <w:rPr>
+          <w:b/>
           <w:lang w:val="es-MX"/>
         </w:rPr>
         <w:t xml:space="preserve">crear carpeta </w:t>
@@ -355,6 +401,7 @@
       <w:proofErr w:type="spellStart"/>
       <w:r>
         <w:rPr>
+          <w:b/>
           <w:lang w:val="es-MX"/>
         </w:rPr>
         <w:t>src</w:t>
@@ -369,11 +416,13 @@
           <w:numId w:val="2"/>
         </w:numPr>
         <w:rPr>
-          <w:lang w:val="es-MX"/>
-        </w:rPr>
-      </w:pPr>
-      <w:r>
-        <w:rPr>
+          <w:b/>
+          <w:lang w:val="es-MX"/>
+        </w:rPr>
+      </w:pPr>
+      <w:r>
+        <w:rPr>
+          <w:b/>
           <w:lang w:val="es-MX"/>
         </w:rPr>
         <w:t xml:space="preserve">dentro de la carpeta </w:t>
@@ -381,6 +430,7 @@
       <w:proofErr w:type="spellStart"/>
       <w:r>
         <w:rPr>
+          <w:b/>
           <w:lang w:val="es-MX"/>
         </w:rPr>
         <w:t>src</w:t>
@@ -388,6 +438,7 @@
       <w:proofErr w:type="spellEnd"/>
       <w:r>
         <w:rPr>
+          <w:b/>
           <w:lang w:val="es-MX"/>
         </w:rPr>
         <w:t xml:space="preserve"> crear un archivo llamado index.js</w:t>
@@ -401,11 +452,13 @@
           <w:numId w:val="2"/>
         </w:numPr>
         <w:rPr>
-          <w:lang w:val="es-MX"/>
-        </w:rPr>
-      </w:pPr>
-      <w:r>
-        <w:rPr>
+          <w:b/>
+          <w:lang w:val="es-MX"/>
+        </w:rPr>
+      </w:pPr>
+      <w:r>
+        <w:rPr>
+          <w:b/>
           <w:lang w:val="es-MX"/>
         </w:rPr>
         <w:t xml:space="preserve">editar el archivo </w:t>
@@ -413,6 +466,7 @@
       <w:proofErr w:type="spellStart"/>
       <w:r>
         <w:rPr>
+          <w:b/>
           <w:lang w:val="es-MX"/>
         </w:rPr>
         <w:t>package.json</w:t>
@@ -420,6 +474,7 @@
       <w:proofErr w:type="spellEnd"/>
       <w:r>
         <w:rPr>
+          <w:b/>
           <w:lang w:val="es-MX"/>
         </w:rPr>
         <w:t xml:space="preserve"> y agregar lo siguiente:</w:t>
@@ -642,39 +697,151 @@
         <w:rPr>
           <w:lang w:val="es-MX"/>
         </w:rPr>
-        <w:t xml:space="preserve">Su queremos ejecutar el proyecto </w:t>
-      </w:r>
-      <w:proofErr w:type="spellStart"/>
-      <w:r>
-        <w:rPr>
-          <w:lang w:val="es-MX"/>
-        </w:rPr>
-        <w:t>correomos</w:t>
-      </w:r>
-      <w:proofErr w:type="spellEnd"/>
-      <w:r>
-        <w:rPr>
-          <w:lang w:val="es-MX"/>
-        </w:rPr>
-        <w:t xml:space="preserve"> el comando “</w:t>
-      </w:r>
-      <w:proofErr w:type="spellStart"/>
-      <w:r>
-        <w:rPr>
-          <w:lang w:val="es-MX"/>
-        </w:rPr>
-        <w:t>npm</w:t>
-      </w:r>
-      <w:proofErr w:type="spellEnd"/>
-      <w:r>
-        <w:rPr>
-          <w:lang w:val="es-MX"/>
-        </w:rPr>
-        <w:t xml:space="preserve"> run </w:t>
-      </w:r>
-      <w:proofErr w:type="spellStart"/>
-      <w:r>
-        <w:rPr>
+        <w:t>Con esto vamos a lograr que cada cambio que realicemos en nuestro index.js sea actualizado automáticamente y ejecutado</w:t>
+      </w:r>
+      <w:r>
+        <w:rPr>
+          <w:lang w:val="es-MX"/>
+        </w:rPr>
+        <w:t>.</w:t>
+      </w:r>
+    </w:p>
+    <w:p>
+      <w:pPr>
+        <w:pStyle w:val="Prrafodelista"/>
+        <w:ind w:left="1080"/>
+        <w:rPr>
+          <w:lang w:val="es-MX"/>
+        </w:rPr>
+      </w:pPr>
+      <w:r>
+        <w:rPr>
+          <w:lang w:val="es-MX"/>
+        </w:rPr>
+        <w:t xml:space="preserve">Una solución es instalar </w:t>
+      </w:r>
+      <w:proofErr w:type="spellStart"/>
+      <w:r>
+        <w:rPr>
+          <w:lang w:val="es-MX"/>
+        </w:rPr>
+        <w:t>nodemon</w:t>
+      </w:r>
+      <w:proofErr w:type="spellEnd"/>
+      <w:r>
+        <w:rPr>
+          <w:lang w:val="es-MX"/>
+        </w:rPr>
+        <w:t xml:space="preserve"> o usar la opción nativa de </w:t>
+      </w:r>
+      <w:proofErr w:type="spellStart"/>
+      <w:r>
+        <w:rPr>
+          <w:lang w:val="es-MX"/>
+        </w:rPr>
+        <w:t>javascript</w:t>
+      </w:r>
+      <w:proofErr w:type="spellEnd"/>
+      <w:r>
+        <w:rPr>
+          <w:lang w:val="es-MX"/>
+        </w:rPr>
+        <w:t xml:space="preserve"> </w:t>
+      </w:r>
+      <w:proofErr w:type="gramStart"/>
+      <w:r>
+        <w:rPr>
+          <w:b/>
+          <w:lang w:val="es-MX"/>
+        </w:rPr>
+        <w:t>“ –</w:t>
+      </w:r>
+      <w:proofErr w:type="spellStart"/>
+      <w:proofErr w:type="gramEnd"/>
+      <w:r>
+        <w:rPr>
+          <w:b/>
+          <w:lang w:val="es-MX"/>
+        </w:rPr>
+        <w:t>watch</w:t>
+      </w:r>
+      <w:proofErr w:type="spellEnd"/>
+      <w:r>
+        <w:rPr>
+          <w:lang w:val="es-MX"/>
+        </w:rPr>
+        <w:t>”</w:t>
+      </w:r>
+    </w:p>
+    <w:p>
+      <w:pPr>
+        <w:pStyle w:val="Prrafodelista"/>
+        <w:ind w:left="1080"/>
+        <w:rPr>
+          <w:lang w:val="es-MX"/>
+        </w:rPr>
+      </w:pPr>
+    </w:p>
+    <w:p>
+      <w:pPr>
+        <w:pStyle w:val="Prrafodelista"/>
+        <w:ind w:left="1080"/>
+        <w:rPr>
+          <w:lang w:val="es-MX"/>
+        </w:rPr>
+      </w:pPr>
+      <w:r>
+        <w:rPr>
+          <w:lang w:val="es-MX"/>
+        </w:rPr>
+        <w:tab/>
+      </w:r>
+      <w:r>
+        <w:rPr>
+          <w:lang w:val="es-MX"/>
+        </w:rPr>
+        <w:tab/>
+        <w:t xml:space="preserve">  "scripts": {</w:t>
+      </w:r>
+    </w:p>
+    <w:p>
+      <w:pPr>
+        <w:pStyle w:val="Prrafodelista"/>
+        <w:ind w:left="1080"/>
+        <w:rPr>
+          <w:b/>
+          <w:lang w:val="es-MX"/>
+        </w:rPr>
+      </w:pPr>
+      <w:r>
+        <w:rPr>
+          <w:lang w:val="es-MX"/>
+        </w:rPr>
+        <w:tab/>
+      </w:r>
+      <w:r>
+        <w:rPr>
+          <w:lang w:val="es-MX"/>
+        </w:rPr>
+        <w:tab/>
+      </w:r>
+      <w:r>
+        <w:rPr>
+          <w:lang w:val="es-MX"/>
+        </w:rPr>
+        <w:tab/>
+      </w:r>
+      <w:r>
+        <w:rPr>
+          <w:b/>
+          <w:lang w:val="es-MX"/>
+        </w:rPr>
+        <w:t>"</w:t>
+      </w:r>
+      <w:proofErr w:type="spellStart"/>
+      <w:r>
+        <w:rPr>
+          <w:b/>
           <w:lang w:val="es-MX"/>
         </w:rPr>
         <w:t>dev</w:t>
@@ -682,9 +849,49 @@
       <w:proofErr w:type="spellEnd"/>
       <w:r>
         <w:rPr>
-          <w:lang w:val="es-MX"/>
-        </w:rPr>
-        <w:t>”</w:t>
+          <w:b/>
+          <w:lang w:val="es-MX"/>
+        </w:rPr>
+        <w:t>": "</w:t>
+      </w:r>
+      <w:proofErr w:type="spellStart"/>
+      <w:r>
+        <w:rPr>
+          <w:b/>
+          <w:lang w:val="es-MX"/>
+        </w:rPr>
+        <w:t>nodemon</w:t>
+      </w:r>
+      <w:proofErr w:type="spellEnd"/>
+      <w:r>
+        <w:rPr>
+          <w:b/>
+          <w:lang w:val="es-MX"/>
+        </w:rPr>
+        <w:t xml:space="preserve"> </w:t>
+      </w:r>
+      <w:r>
+        <w:rPr>
+          <w:b/>
+          <w:lang w:val="es-MX"/>
+        </w:rPr>
+        <w:t>./</w:t>
+      </w:r>
+      <w:proofErr w:type="spellStart"/>
+      <w:r>
+        <w:rPr>
+          <w:b/>
+          <w:lang w:val="es-MX"/>
+        </w:rPr>
+        <w:t>src</w:t>
+      </w:r>
+      <w:proofErr w:type="spellEnd"/>
+      <w:r>
+        <w:rPr>
+          <w:b/>
+          <w:lang w:val="es-MX"/>
+        </w:rPr>
+        <w:t>/index.js",</w:t>
       </w:r>
     </w:p>
     <w:p>
@@ -699,7 +906,48 @@
         <w:rPr>
           <w:lang w:val="es-MX"/>
         </w:rPr>
-        <w:t>Pero en cada modificación vamos a tener que bajar el servicio y volverlo a ejecutar.</w:t>
+        <w:tab/>
+      </w:r>
+      <w:r>
+        <w:rPr>
+          <w:lang w:val="es-MX"/>
+        </w:rPr>
+        <w:tab/>
+      </w:r>
+      <w:r>
+        <w:rPr>
+          <w:lang w:val="es-MX"/>
+        </w:rPr>
+        <w:tab/>
+        <w:t xml:space="preserve">"test": "echo \"Error: no test </w:t>
+      </w:r>
+      <w:proofErr w:type="spellStart"/>
+      <w:r>
+        <w:rPr>
+          <w:lang w:val="es-MX"/>
+        </w:rPr>
+        <w:t>specified</w:t>
+      </w:r>
+      <w:proofErr w:type="spellEnd"/>
+      <w:r>
+        <w:rPr>
+          <w:lang w:val="es-MX"/>
+        </w:rPr>
+        <w:t xml:space="preserve">\" &amp;&amp; </w:t>
+      </w:r>
+      <w:proofErr w:type="spellStart"/>
+      <w:r>
+        <w:rPr>
+          <w:lang w:val="es-MX"/>
+        </w:rPr>
+        <w:t>exit</w:t>
+      </w:r>
+      <w:proofErr w:type="spellEnd"/>
+      <w:r>
+        <w:rPr>
+          <w:lang w:val="es-MX"/>
+        </w:rPr>
+        <w:t xml:space="preserve"> 1"</w:t>
       </w:r>
     </w:p>
     <w:p>
@@ -714,7 +962,58 @@
         <w:rPr>
           <w:lang w:val="es-MX"/>
         </w:rPr>
-        <w:t xml:space="preserve">Una solución es instalar </w:t>
+        <w:tab/>
+      </w:r>
+      <w:r>
+        <w:rPr>
+          <w:lang w:val="es-MX"/>
+        </w:rPr>
+        <w:tab/>
+      </w:r>
+      <w:r>
+        <w:rPr>
+          <w:lang w:val="es-MX"/>
+        </w:rPr>
+        <w:tab/>
+        <w:t>},</w:t>
+      </w:r>
+    </w:p>
+    <w:p>
+      <w:pPr>
+        <w:pStyle w:val="Prrafodelista"/>
+        <w:ind w:left="1080"/>
+        <w:rPr>
+          <w:lang w:val="es-MX"/>
+        </w:rPr>
+      </w:pPr>
+    </w:p>
+    <w:p>
+      <w:pPr>
+        <w:pStyle w:val="Prrafodelista"/>
+        <w:ind w:left="1080"/>
+        <w:rPr>
+          <w:lang w:val="es-MX"/>
+        </w:rPr>
+      </w:pPr>
+      <w:r>
+        <w:rPr>
+          <w:lang w:val="es-MX"/>
+        </w:rPr>
+        <w:t>O usando –</w:t>
+      </w:r>
+      <w:proofErr w:type="spellStart"/>
+      <w:r>
+        <w:rPr>
+          <w:lang w:val="es-MX"/>
+        </w:rPr>
+        <w:t>watch</w:t>
+      </w:r>
+      <w:proofErr w:type="spellEnd"/>
+      <w:r>
+        <w:rPr>
+          <w:lang w:val="es-MX"/>
+        </w:rPr>
+        <w:t xml:space="preserve"> nativo el cual no necesita de tener </w:t>
       </w:r>
       <w:proofErr w:type="spellStart"/>
       <w:r>
@@ -728,35 +1027,107 @@
         <w:rPr>
           <w:lang w:val="es-MX"/>
         </w:rPr>
-        <w:t xml:space="preserve"> o usar la opción nativa de </w:t>
-      </w:r>
-      <w:proofErr w:type="spellStart"/>
-      <w:r>
-        <w:rPr>
-          <w:lang w:val="es-MX"/>
-        </w:rPr>
-        <w:t>javascript</w:t>
-      </w:r>
-      <w:proofErr w:type="spellEnd"/>
-      <w:r>
-        <w:rPr>
-          <w:lang w:val="es-MX"/>
-        </w:rPr>
-        <w:t xml:space="preserve"> </w:t>
-      </w:r>
-      <w:proofErr w:type="gramStart"/>
-      <w:r>
-        <w:rPr>
-          <w:b/>
-          <w:lang w:val="es-MX"/>
-        </w:rPr>
-        <w:t>“ –</w:t>
-      </w:r>
-      <w:proofErr w:type="spellStart"/>
-      <w:proofErr w:type="gramEnd"/>
-      <w:r>
-        <w:rPr>
-          <w:b/>
+        <w:t xml:space="preserve"> instalado: </w:t>
+      </w:r>
+    </w:p>
+    <w:p>
+      <w:pPr>
+        <w:pStyle w:val="Prrafodelista"/>
+        <w:ind w:left="1080"/>
+        <w:rPr>
+          <w:b/>
+          <w:lang w:val="es-MX"/>
+        </w:rPr>
+      </w:pPr>
+      <w:r>
+        <w:rPr>
+          <w:b/>
+          <w:lang w:val="es-MX"/>
+        </w:rPr>
+        <w:tab/>
+      </w:r>
+      <w:r>
+        <w:rPr>
+          <w:b/>
+          <w:lang w:val="es-MX"/>
+        </w:rPr>
+        <w:tab/>
+        <w:t xml:space="preserve">  "scripts": {</w:t>
+      </w:r>
+    </w:p>
+    <w:p>
+      <w:pPr>
+        <w:pStyle w:val="Prrafodelista"/>
+        <w:ind w:left="1080"/>
+        <w:rPr>
+          <w:b/>
+          <w:sz w:val="24"/>
+          <w:lang w:val="es-MX"/>
+        </w:rPr>
+      </w:pPr>
+      <w:r>
+        <w:rPr>
+          <w:b/>
+          <w:lang w:val="es-MX"/>
+        </w:rPr>
+        <w:tab/>
+      </w:r>
+      <w:r>
+        <w:rPr>
+          <w:b/>
+          <w:lang w:val="es-MX"/>
+        </w:rPr>
+        <w:tab/>
+      </w:r>
+      <w:r>
+        <w:rPr>
+          <w:b/>
+          <w:lang w:val="es-MX"/>
+        </w:rPr>
+        <w:tab/>
+        <w:t>"</w:t>
+      </w:r>
+      <w:proofErr w:type="spellStart"/>
+      <w:r>
+        <w:rPr>
+          <w:b/>
+          <w:sz w:val="24"/>
+          <w:lang w:val="es-MX"/>
+        </w:rPr>
+        <w:t>dev</w:t>
+      </w:r>
+      <w:proofErr w:type="spellEnd"/>
+      <w:r>
+        <w:rPr>
+          <w:b/>
+          <w:sz w:val="24"/>
+          <w:lang w:val="es-MX"/>
+        </w:rPr>
+        <w:t>": "</w:t>
+      </w:r>
+      <w:proofErr w:type="spellStart"/>
+      <w:r>
+        <w:rPr>
+          <w:b/>
+          <w:sz w:val="24"/>
+          <w:lang w:val="es-MX"/>
+        </w:rPr>
+        <w:t>node</w:t>
+      </w:r>
+      <w:proofErr w:type="spellEnd"/>
+      <w:r>
+        <w:rPr>
+          <w:b/>
+          <w:sz w:val="24"/>
+          <w:lang w:val="es-MX"/>
+        </w:rPr>
+        <w:t xml:space="preserve"> --</w:t>
+      </w:r>
+      <w:proofErr w:type="spellStart"/>
+      <w:r>
+        <w:rPr>
+          <w:b/>
+          <w:sz w:val="24"/>
           <w:lang w:val="es-MX"/>
         </w:rPr>
         <w:t>watch</w:t>
@@ -764,9 +1135,29 @@
       <w:proofErr w:type="spellEnd"/>
       <w:r>
         <w:rPr>
-          <w:lang w:val="es-MX"/>
-        </w:rPr>
-        <w:t>”</w:t>
+          <w:b/>
+          <w:sz w:val="24"/>
+          <w:lang w:val="es-MX"/>
+        </w:rPr>
+        <w:t xml:space="preserve"> ./</w:t>
+      </w:r>
+      <w:proofErr w:type="spellStart"/>
+      <w:r>
+        <w:rPr>
+          <w:b/>
+          <w:sz w:val="24"/>
+          <w:lang w:val="es-MX"/>
+        </w:rPr>
+        <w:t>src</w:t>
+      </w:r>
+      <w:proofErr w:type="spellEnd"/>
+      <w:r>
+        <w:rPr>
+          <w:b/>
+          <w:sz w:val="24"/>
+          <w:lang w:val="es-MX"/>
+        </w:rPr>
+        <w:t>/index.js",</w:t>
       </w:r>
     </w:p>
     <w:p>
@@ -774,486 +1165,96 @@
         <w:pStyle w:val="Prrafodelista"/>
         <w:ind w:left="1080"/>
         <w:rPr>
-          <w:lang w:val="es-MX"/>
-        </w:rPr>
-      </w:pPr>
+          <w:b/>
+          <w:lang w:val="es-MX"/>
+        </w:rPr>
+      </w:pPr>
+      <w:r>
+        <w:rPr>
+          <w:b/>
+          <w:lang w:val="es-MX"/>
+        </w:rPr>
+        <w:tab/>
+      </w:r>
+      <w:r>
+        <w:rPr>
+          <w:b/>
+          <w:lang w:val="es-MX"/>
+        </w:rPr>
+        <w:tab/>
+      </w:r>
+      <w:r>
+        <w:rPr>
+          <w:b/>
+          <w:lang w:val="es-MX"/>
+        </w:rPr>
+        <w:tab/>
+        <w:t xml:space="preserve">"test": "echo \"Error: no test </w:t>
+      </w:r>
+      <w:proofErr w:type="spellStart"/>
+      <w:r>
+        <w:rPr>
+          <w:b/>
+          <w:lang w:val="es-MX"/>
+        </w:rPr>
+        <w:t>specified</w:t>
+      </w:r>
+      <w:proofErr w:type="spellEnd"/>
+      <w:r>
+        <w:rPr>
+          <w:b/>
+          <w:lang w:val="es-MX"/>
+        </w:rPr>
+        <w:t xml:space="preserve">\" &amp;&amp; </w:t>
+      </w:r>
+      <w:proofErr w:type="spellStart"/>
+      <w:r>
+        <w:rPr>
+          <w:b/>
+          <w:lang w:val="es-MX"/>
+        </w:rPr>
+        <w:t>exit</w:t>
+      </w:r>
+      <w:proofErr w:type="spellEnd"/>
+      <w:r>
+        <w:rPr>
+          <w:b/>
+          <w:lang w:val="es-MX"/>
+        </w:rPr>
+        <w:t xml:space="preserve"> 1"</w:t>
+      </w:r>
     </w:p>
     <w:p>
       <w:pPr>
         <w:pStyle w:val="Prrafodelista"/>
         <w:ind w:left="1080"/>
         <w:rPr>
-          <w:lang w:val="es-MX"/>
-        </w:rPr>
-      </w:pPr>
-      <w:r>
-        <w:rPr>
-          <w:lang w:val="es-MX"/>
-        </w:rPr>
-        <w:tab/>
-      </w:r>
-      <w:r>
-        <w:rPr>
-          <w:lang w:val="es-MX"/>
-        </w:rPr>
-        <w:tab/>
-        <w:t xml:space="preserve">  "scripts": {</w:t>
-      </w:r>
-    </w:p>
-    <w:p>
-      <w:pPr>
-        <w:pStyle w:val="Prrafodelista"/>
-        <w:ind w:left="1080"/>
-        <w:rPr>
-          <w:b/>
-          <w:lang w:val="es-MX"/>
-        </w:rPr>
-      </w:pPr>
-      <w:r>
-        <w:rPr>
-          <w:lang w:val="es-MX"/>
-        </w:rPr>
-        <w:tab/>
-      </w:r>
-      <w:r>
-        <w:rPr>
-          <w:lang w:val="es-MX"/>
-        </w:rPr>
-        <w:tab/>
-      </w:r>
-      <w:r>
-        <w:rPr>
-          <w:lang w:val="es-MX"/>
-        </w:rPr>
-        <w:tab/>
-      </w:r>
-      <w:r>
-        <w:rPr>
-          <w:b/>
-          <w:lang w:val="es-MX"/>
-        </w:rPr>
-        <w:t>"</w:t>
-      </w:r>
-      <w:proofErr w:type="spellStart"/>
-      <w:r>
-        <w:rPr>
-          <w:b/>
-          <w:lang w:val="es-MX"/>
-        </w:rPr>
-        <w:t>dev</w:t>
-      </w:r>
-      <w:proofErr w:type="spellEnd"/>
-      <w:r>
-        <w:rPr>
-          <w:b/>
-          <w:lang w:val="es-MX"/>
-        </w:rPr>
-        <w:t>": "</w:t>
-      </w:r>
-      <w:proofErr w:type="spellStart"/>
-      <w:r>
-        <w:rPr>
-          <w:b/>
-          <w:lang w:val="es-MX"/>
-        </w:rPr>
-        <w:t>nodemon</w:t>
-      </w:r>
-      <w:proofErr w:type="spellEnd"/>
-      <w:r>
-        <w:rPr>
-          <w:b/>
-          <w:lang w:val="es-MX"/>
-        </w:rPr>
-        <w:t xml:space="preserve"> </w:t>
-      </w:r>
-      <w:r>
-        <w:rPr>
-          <w:b/>
-          <w:lang w:val="es-MX"/>
-        </w:rPr>
-        <w:t>./</w:t>
-      </w:r>
-      <w:proofErr w:type="spellStart"/>
-      <w:r>
-        <w:rPr>
-          <w:b/>
-          <w:lang w:val="es-MX"/>
-        </w:rPr>
-        <w:t>src</w:t>
-      </w:r>
-      <w:proofErr w:type="spellEnd"/>
-      <w:r>
-        <w:rPr>
-          <w:b/>
-          <w:lang w:val="es-MX"/>
-        </w:rPr>
-        <w:t>/index.js",</w:t>
-      </w:r>
-    </w:p>
-    <w:p>
-      <w:pPr>
-        <w:pStyle w:val="Prrafodelista"/>
-        <w:ind w:left="1080"/>
-        <w:rPr>
-          <w:lang w:val="es-MX"/>
-        </w:rPr>
-      </w:pPr>
-      <w:r>
-        <w:rPr>
-          <w:lang w:val="es-MX"/>
-        </w:rPr>
-        <w:tab/>
-      </w:r>
-      <w:r>
-        <w:rPr>
-          <w:lang w:val="es-MX"/>
-        </w:rPr>
-        <w:tab/>
-      </w:r>
-      <w:r>
-        <w:rPr>
-          <w:lang w:val="es-MX"/>
-        </w:rPr>
-        <w:tab/>
-        <w:t xml:space="preserve">"test": "echo \"Error: no test </w:t>
-      </w:r>
-      <w:proofErr w:type="spellStart"/>
-      <w:r>
-        <w:rPr>
-          <w:lang w:val="es-MX"/>
-        </w:rPr>
-        <w:t>specified</w:t>
-      </w:r>
-      <w:proofErr w:type="spellEnd"/>
-      <w:r>
-        <w:rPr>
-          <w:lang w:val="es-MX"/>
-        </w:rPr>
-        <w:t xml:space="preserve">\" &amp;&amp; </w:t>
-      </w:r>
-      <w:proofErr w:type="spellStart"/>
-      <w:r>
-        <w:rPr>
-          <w:lang w:val="es-MX"/>
-        </w:rPr>
-        <w:t>exit</w:t>
-      </w:r>
-      <w:proofErr w:type="spellEnd"/>
-      <w:r>
-        <w:rPr>
-          <w:lang w:val="es-MX"/>
-        </w:rPr>
-        <w:t xml:space="preserve"> 1"</w:t>
-      </w:r>
-    </w:p>
-    <w:p>
-      <w:pPr>
-        <w:pStyle w:val="Prrafodelista"/>
-        <w:ind w:left="1080"/>
-        <w:rPr>
-          <w:lang w:val="es-MX"/>
-        </w:rPr>
-      </w:pPr>
-      <w:r>
-        <w:rPr>
-          <w:lang w:val="es-MX"/>
-        </w:rPr>
-        <w:tab/>
-      </w:r>
-      <w:r>
-        <w:rPr>
-          <w:lang w:val="es-MX"/>
-        </w:rPr>
-        <w:tab/>
-      </w:r>
-      <w:r>
-        <w:rPr>
+          <w:b/>
+          <w:lang w:val="es-MX"/>
+        </w:rPr>
+      </w:pPr>
+      <w:r>
+        <w:rPr>
+          <w:b/>
+          <w:lang w:val="es-MX"/>
+        </w:rPr>
+        <w:tab/>
+      </w:r>
+      <w:r>
+        <w:rPr>
+          <w:b/>
+          <w:lang w:val="es-MX"/>
+        </w:rPr>
+        <w:tab/>
+      </w:r>
+      <w:r>
+        <w:rPr>
+          <w:b/>
           <w:lang w:val="es-MX"/>
         </w:rPr>
         <w:tab/>
         <w:t>},</w:t>
       </w:r>
-    </w:p>
-    <w:p>
-      <w:pPr>
-        <w:pStyle w:val="Prrafodelista"/>
-        <w:ind w:left="1080"/>
-        <w:rPr>
-          <w:lang w:val="es-MX"/>
-        </w:rPr>
-      </w:pPr>
-    </w:p>
-    <w:p>
-      <w:pPr>
-        <w:pStyle w:val="Prrafodelista"/>
-        <w:ind w:left="1080"/>
-        <w:rPr>
-          <w:lang w:val="es-MX"/>
-        </w:rPr>
-      </w:pPr>
-      <w:r>
-        <w:rPr>
-          <w:lang w:val="es-MX"/>
-        </w:rPr>
-        <w:t>O usando –</w:t>
-      </w:r>
-      <w:proofErr w:type="spellStart"/>
-      <w:r>
-        <w:rPr>
-          <w:lang w:val="es-MX"/>
-        </w:rPr>
-        <w:t>watch</w:t>
-      </w:r>
-      <w:proofErr w:type="spellEnd"/>
-      <w:r>
-        <w:rPr>
-          <w:lang w:val="es-MX"/>
-        </w:rPr>
-        <w:t xml:space="preserve"> nativo el cu</w:t>
-      </w:r>
-      <w:bookmarkStart w:id="0" w:name="_GoBack"/>
-      <w:bookmarkEnd w:id="0"/>
-      <w:r>
-        <w:rPr>
-          <w:lang w:val="es-MX"/>
-        </w:rPr>
-        <w:t xml:space="preserve">al no necesita de tener </w:t>
-      </w:r>
-      <w:proofErr w:type="spellStart"/>
-      <w:r>
-        <w:rPr>
-          <w:lang w:val="es-MX"/>
-        </w:rPr>
-        <w:t>nodemon</w:t>
-      </w:r>
-      <w:proofErr w:type="spellEnd"/>
-      <w:r>
-        <w:rPr>
-          <w:lang w:val="es-MX"/>
-        </w:rPr>
-        <w:t xml:space="preserve"> instalado: </w:t>
-      </w:r>
-    </w:p>
-    <w:p>
-      <w:pPr>
-        <w:pStyle w:val="Prrafodelista"/>
-        <w:ind w:left="1080"/>
-        <w:rPr>
-          <w:lang w:val="es-MX"/>
-        </w:rPr>
-      </w:pPr>
-      <w:r>
-        <w:rPr>
-          <w:lang w:val="es-MX"/>
-        </w:rPr>
-        <w:tab/>
-      </w:r>
-      <w:r>
-        <w:rPr>
-          <w:lang w:val="es-MX"/>
-        </w:rPr>
-        <w:tab/>
-        <w:t xml:space="preserve">  "scripts": {</w:t>
-      </w:r>
-    </w:p>
-    <w:p>
-      <w:pPr>
-        <w:pStyle w:val="Prrafodelista"/>
-        <w:ind w:left="1080"/>
-        <w:rPr>
-          <w:b/>
-          <w:lang w:val="es-MX"/>
-        </w:rPr>
-      </w:pPr>
-      <w:r>
-        <w:rPr>
-          <w:lang w:val="es-MX"/>
-        </w:rPr>
-        <w:tab/>
-      </w:r>
-      <w:r>
-        <w:rPr>
-          <w:lang w:val="es-MX"/>
-        </w:rPr>
-        <w:tab/>
-      </w:r>
-      <w:r>
-        <w:rPr>
-          <w:lang w:val="es-MX"/>
-        </w:rPr>
-        <w:tab/>
-      </w:r>
-      <w:r>
-        <w:rPr>
-          <w:b/>
-          <w:lang w:val="es-MX"/>
-        </w:rPr>
-        <w:t>"</w:t>
-      </w:r>
-      <w:proofErr w:type="spellStart"/>
-      <w:r>
-        <w:rPr>
-          <w:b/>
-          <w:lang w:val="es-MX"/>
-        </w:rPr>
-        <w:t>dev</w:t>
-      </w:r>
-      <w:proofErr w:type="spellEnd"/>
-      <w:r>
-        <w:rPr>
-          <w:b/>
-          <w:lang w:val="es-MX"/>
-        </w:rPr>
-        <w:t>": "</w:t>
-      </w:r>
-      <w:proofErr w:type="spellStart"/>
-      <w:r>
-        <w:rPr>
-          <w:b/>
-          <w:lang w:val="es-MX"/>
-        </w:rPr>
-        <w:t>node</w:t>
-      </w:r>
-      <w:proofErr w:type="spellEnd"/>
-      <w:r>
-        <w:rPr>
-          <w:b/>
-          <w:lang w:val="es-MX"/>
-        </w:rPr>
-        <w:t xml:space="preserve"> --</w:t>
-      </w:r>
-      <w:proofErr w:type="spellStart"/>
-      <w:r>
-        <w:rPr>
-          <w:b/>
-          <w:lang w:val="es-MX"/>
-        </w:rPr>
-        <w:t>watch</w:t>
-      </w:r>
-      <w:proofErr w:type="spellEnd"/>
-      <w:r>
-        <w:rPr>
-          <w:b/>
-          <w:lang w:val="es-MX"/>
-        </w:rPr>
-        <w:t xml:space="preserve"> </w:t>
-      </w:r>
-      <w:r>
-        <w:rPr>
-          <w:b/>
-          <w:lang w:val="es-MX"/>
-        </w:rPr>
-        <w:t>./</w:t>
-      </w:r>
-      <w:proofErr w:type="spellStart"/>
-      <w:r>
-        <w:rPr>
-          <w:b/>
-          <w:lang w:val="es-MX"/>
-        </w:rPr>
-        <w:t>src</w:t>
-      </w:r>
-      <w:proofErr w:type="spellEnd"/>
-      <w:r>
-        <w:rPr>
-          <w:b/>
-          <w:lang w:val="es-MX"/>
-        </w:rPr>
-        <w:t>/index.js",</w:t>
-      </w:r>
-    </w:p>
-    <w:p>
-      <w:pPr>
-        <w:pStyle w:val="Prrafodelista"/>
-        <w:ind w:left="1080"/>
-        <w:rPr>
-          <w:lang w:val="es-MX"/>
-        </w:rPr>
-      </w:pPr>
-      <w:r>
-        <w:rPr>
-          <w:lang w:val="es-MX"/>
-        </w:rPr>
-        <w:tab/>
-      </w:r>
-      <w:r>
-        <w:rPr>
-          <w:lang w:val="es-MX"/>
-        </w:rPr>
-        <w:tab/>
-      </w:r>
-      <w:r>
-        <w:rPr>
-          <w:lang w:val="es-MX"/>
-        </w:rPr>
-        <w:tab/>
-        <w:t xml:space="preserve">"test": "echo \"Error: no test </w:t>
-      </w:r>
-      <w:proofErr w:type="spellStart"/>
-      <w:r>
-        <w:rPr>
-          <w:lang w:val="es-MX"/>
-        </w:rPr>
-        <w:t>specified</w:t>
-      </w:r>
-      <w:proofErr w:type="spellEnd"/>
-      <w:r>
-        <w:rPr>
-          <w:lang w:val="es-MX"/>
-        </w:rPr>
-        <w:t xml:space="preserve">\" &amp;&amp; </w:t>
-      </w:r>
-      <w:proofErr w:type="spellStart"/>
-      <w:r>
-        <w:rPr>
-          <w:lang w:val="es-MX"/>
-        </w:rPr>
-        <w:t>exit</w:t>
-      </w:r>
-      <w:proofErr w:type="spellEnd"/>
-      <w:r>
-        <w:rPr>
-          <w:lang w:val="es-MX"/>
-        </w:rPr>
-        <w:t xml:space="preserve"> 1"</w:t>
-      </w:r>
-    </w:p>
-    <w:p>
-      <w:pPr>
-        <w:pStyle w:val="Prrafodelista"/>
-        <w:ind w:left="1080"/>
-        <w:rPr>
-          <w:lang w:val="es-MX"/>
-        </w:rPr>
-      </w:pPr>
-      <w:r>
-        <w:rPr>
-          <w:lang w:val="es-MX"/>
-        </w:rPr>
-        <w:tab/>
-      </w:r>
-      <w:r>
-        <w:rPr>
-          <w:lang w:val="es-MX"/>
-        </w:rPr>
-        <w:tab/>
-      </w:r>
-      <w:r>
-        <w:rPr>
-          <w:lang w:val="es-MX"/>
-        </w:rPr>
-        <w:tab/>
-        <w:t>},</w:t>
-      </w:r>
-    </w:p>
-    <w:p>
-      <w:pPr>
-        <w:pStyle w:val="Prrafodelista"/>
-        <w:ind w:left="1080"/>
-        <w:rPr>
-          <w:lang w:val="es-MX"/>
-        </w:rPr>
-      </w:pPr>
     </w:p>
     <w:p>
       <w:pPr>
@@ -1287,10 +1288,9 @@
         <w:pStyle w:val="Prrafodelista"/>
         <w:numPr>
           <w:ilvl w:val="0"/>
-          <w:numId w:val="3"/>
+          <w:numId w:val="4"/>
         </w:numPr>
         <w:rPr>
-          <w:b/>
           <w:lang w:val="es-MX"/>
         </w:rPr>
       </w:pPr>
@@ -1300,10 +1300,25 @@
         </w:rPr>
         <w:t xml:space="preserve">Se puede utilizar </w:t>
       </w:r>
-      <w:proofErr w:type="spellStart"/>
-      <w:r>
-        <w:rPr>
-          <w:b/>
+      <w:r>
+        <w:rPr>
+          <w:b/>
+          <w:lang w:val="es-MX"/>
+        </w:rPr>
+        <w:t>(</w:t>
+      </w:r>
+      <w:r>
+        <w:rPr>
+          <w:lang w:val="es-MX"/>
+        </w:rPr>
+        <w:t xml:space="preserve">  </w:t>
+      </w:r>
+      <w:proofErr w:type="spellStart"/>
+      <w:r>
+        <w:rPr>
+          <w:b/>
+          <w:sz w:val="28"/>
+          <w:highlight w:val="green"/>
           <w:lang w:val="es-MX"/>
         </w:rPr>
         <w:t>npm</w:t>
@@ -1312,6 +1327,8 @@
       <w:r>
         <w:rPr>
           <w:b/>
+          <w:sz w:val="28"/>
+          <w:highlight w:val="green"/>
           <w:lang w:val="es-MX"/>
         </w:rPr>
         <w:t xml:space="preserve"> run </w:t>
@@ -1320,29 +1337,40 @@
       <w:r>
         <w:rPr>
           <w:b/>
+          <w:sz w:val="28"/>
+          <w:highlight w:val="green"/>
           <w:lang w:val="es-MX"/>
         </w:rPr>
         <w:t>dev</w:t>
       </w:r>
       <w:proofErr w:type="spellEnd"/>
+      <w:r>
+        <w:rPr>
+          <w:b/>
+          <w:sz w:val="28"/>
+          <w:lang w:val="es-MX"/>
+        </w:rPr>
+        <w:t xml:space="preserve">  )</w:t>
+      </w:r>
+      <w:bookmarkStart w:id="0" w:name="_GoBack"/>
+      <w:bookmarkEnd w:id="0"/>
     </w:p>
     <w:p>
       <w:pPr>
         <w:pStyle w:val="Prrafodelista"/>
         <w:numPr>
           <w:ilvl w:val="0"/>
-          <w:numId w:val="3"/>
+          <w:numId w:val="4"/>
         </w:numPr>
         <w:rPr>
-          <w:b/>
-          <w:lang w:val="es-MX"/>
-        </w:rPr>
-      </w:pPr>
-      <w:r>
-        <w:rPr>
-          <w:lang w:val="es-MX"/>
-        </w:rPr>
-        <w:t>Preferentemente usar</w:t>
+          <w:lang w:val="es-MX"/>
+        </w:rPr>
+      </w:pPr>
+      <w:r>
+        <w:rPr>
+          <w:lang w:val="es-MX"/>
+        </w:rPr>
+        <w:t xml:space="preserve">Correr el programa con </w:t>
       </w:r>
       <w:r>
         <w:rPr>
@@ -1355,7 +1383,7 @@
         <w:rPr>
           <w:b/>
           <w:sz w:val="28"/>
-          <w:highlight w:val="green"/>
+          <w:highlight w:val="yellow"/>
           <w:lang w:val="es-MX"/>
         </w:rPr>
         <w:t>npx</w:t>
@@ -1365,7 +1393,7 @@
         <w:rPr>
           <w:b/>
           <w:sz w:val="28"/>
-          <w:highlight w:val="green"/>
+          <w:highlight w:val="yellow"/>
           <w:lang w:val="es-MX"/>
         </w:rPr>
         <w:t xml:space="preserve"> </w:t>
@@ -1375,7 +1403,7 @@
         <w:rPr>
           <w:b/>
           <w:sz w:val="28"/>
-          <w:highlight w:val="green"/>
+          <w:highlight w:val="yellow"/>
           <w:lang w:val="es-MX"/>
         </w:rPr>
         <w:t>nodemon</w:t>
@@ -1385,7 +1413,7 @@
         <w:rPr>
           <w:b/>
           <w:sz w:val="28"/>
-          <w:highlight w:val="green"/>
+          <w:highlight w:val="yellow"/>
           <w:lang w:val="es-MX"/>
         </w:rPr>
         <w:t xml:space="preserve"> ./</w:t>
@@ -1395,7 +1423,7 @@
         <w:rPr>
           <w:b/>
           <w:sz w:val="28"/>
-          <w:highlight w:val="green"/>
+          <w:highlight w:val="yellow"/>
           <w:lang w:val="es-MX"/>
         </w:rPr>
         <w:t>src</w:t>
@@ -1405,7 +1433,7 @@
         <w:rPr>
           <w:b/>
           <w:sz w:val="28"/>
-          <w:highlight w:val="green"/>
+          <w:highlight w:val="yellow"/>
           <w:lang w:val="es-MX"/>
         </w:rPr>
         <w:t>/index.js</w:t>
@@ -1414,48 +1442,94 @@
         <w:rPr>
           <w:lang w:val="es-MX"/>
         </w:rPr>
-        <w:t xml:space="preserve">  (para actualizar cambios </w:t>
-      </w:r>
-      <w:proofErr w:type="spellStart"/>
-      <w:r>
-        <w:rPr>
-          <w:lang w:val="es-MX"/>
-        </w:rPr>
-        <w:t>automaticamente</w:t>
-      </w:r>
-      <w:proofErr w:type="spellEnd"/>
-      <w:r>
-        <w:rPr>
-          <w:lang w:val="es-MX"/>
-        </w:rPr>
-        <w:t>)</w:t>
-      </w:r>
-    </w:p>
-    <w:p>
-      <w:pPr>
-        <w:pStyle w:val="Prrafodelista"/>
-        <w:rPr>
-          <w:lang w:val="es-MX"/>
-        </w:rPr>
-      </w:pPr>
-    </w:p>
-    <w:p>
-      <w:pPr>
-        <w:pStyle w:val="Prrafodelista"/>
-        <w:ind w:left="0"/>
-        <w:rPr>
-          <w:lang w:val="es-MX"/>
-        </w:rPr>
-      </w:pPr>
+        <w:t xml:space="preserve">  </w:t>
+      </w:r>
     </w:p>
     <w:sectPr>
+      <w:headerReference w:type="default" r:id="rId10"/>
       <w:pgSz w:w="11906" w:h="16838"/>
-      <w:pgMar w:top="1417" w:right="1701" w:bottom="1417" w:left="1701" w:header="708" w:footer="708" w:gutter="0"/>
+      <w:pgMar w:top="720" w:right="720" w:bottom="720" w:left="720" w:header="708" w:footer="708" w:gutter="0"/>
       <w:cols w:space="708"/>
       <w:docGrid w:linePitch="360"/>
     </w:sectPr>
   </w:body>
 </w:document>
+</file>
+
+<file path=word/endnotes.xml><?xml version="1.0" encoding="utf-8"?>
+<w:endnotes xmlns:wpc="http://schemas.microsoft.com/office/word/2010/wordprocessingCanvas" xmlns:mc="http://schemas.openxmlformats.org/markup-compatibility/2006" xmlns:o="urn:schemas-microsoft-com:office:office" xmlns:r="http://schemas.openxmlformats.org/officeDocument/2006/relationships" xmlns:m="http://schemas.openxmlformats.org/officeDocument/2006/math" xmlns:v="urn:schemas-microsoft-com:vml" xmlns:wp14="http://schemas.microsoft.com/office/word/2010/wordprocessingDrawing" xmlns:wp="http://schemas.openxmlformats.org/drawingml/2006/wordprocessingDrawing" xmlns:w10="urn:schemas-microsoft-com:office:word" xmlns:w="http://schemas.openxmlformats.org/wordprocessingml/2006/main" xmlns:w14="http://schemas.microsoft.com/office/word/2010/wordml" xmlns:wpg="http://schemas.microsoft.com/office/word/2010/wordprocessingGroup" xmlns:wpi="http://schemas.microsoft.com/office/word/2010/wordprocessingInk" xmlns:wne="http://schemas.microsoft.com/office/word/2006/wordml" xmlns:wps="http://schemas.microsoft.com/office/word/2010/wordprocessingShape" mc:Ignorable="w14 wp14">
+  <w:endnote w:type="separator" w:id="-1">
+    <w:p>
+      <w:pPr>
+        <w:spacing w:after="0" w:line="240" w:lineRule="auto"/>
+      </w:pPr>
+      <w:r>
+        <w:separator/>
+      </w:r>
+    </w:p>
+  </w:endnote>
+  <w:endnote w:type="continuationSeparator" w:id="0">
+    <w:p>
+      <w:pPr>
+        <w:spacing w:after="0" w:line="240" w:lineRule="auto"/>
+      </w:pPr>
+      <w:r>
+        <w:continuationSeparator/>
+      </w:r>
+    </w:p>
+  </w:endnote>
+</w:endnotes>
+</file>
+
+<file path=word/footnotes.xml><?xml version="1.0" encoding="utf-8"?>
+<w:footnotes xmlns:wpc="http://schemas.microsoft.com/office/word/2010/wordprocessingCanvas" xmlns:mc="http://schemas.openxmlformats.org/markup-compatibility/2006" xmlns:o="urn:schemas-microsoft-com:office:office" xmlns:r="http://schemas.openxmlformats.org/officeDocument/2006/relationships" xmlns:m="http://schemas.openxmlformats.org/officeDocument/2006/math" xmlns:v="urn:schemas-microsoft-com:vml" xmlns:wp14="http://schemas.microsoft.com/office/word/2010/wordprocessingDrawing" xmlns:wp="http://schemas.openxmlformats.org/drawingml/2006/wordprocessingDrawing" xmlns:w10="urn:schemas-microsoft-com:office:word" xmlns:w="http://schemas.openxmlformats.org/wordprocessingml/2006/main" xmlns:w14="http://schemas.microsoft.com/office/word/2010/wordml" xmlns:wpg="http://schemas.microsoft.com/office/word/2010/wordprocessingGroup" xmlns:wpi="http://schemas.microsoft.com/office/word/2010/wordprocessingInk" xmlns:wne="http://schemas.microsoft.com/office/word/2006/wordml" xmlns:wps="http://schemas.microsoft.com/office/word/2010/wordprocessingShape" mc:Ignorable="w14 wp14">
+  <w:footnote w:type="separator" w:id="-1">
+    <w:p>
+      <w:pPr>
+        <w:spacing w:after="0" w:line="240" w:lineRule="auto"/>
+      </w:pPr>
+      <w:r>
+        <w:separator/>
+      </w:r>
+    </w:p>
+  </w:footnote>
+  <w:footnote w:type="continuationSeparator" w:id="0">
+    <w:p>
+      <w:pPr>
+        <w:spacing w:after="0" w:line="240" w:lineRule="auto"/>
+      </w:pPr>
+      <w:r>
+        <w:continuationSeparator/>
+      </w:r>
+    </w:p>
+  </w:footnote>
+</w:footnotes>
+</file>
+
+<file path=word/header1.xml><?xml version="1.0" encoding="utf-8"?>
+<w:hdr xmlns:wpc="http://schemas.microsoft.com/office/word/2010/wordprocessingCanvas" xmlns:mc="http://schemas.openxmlformats.org/markup-compatibility/2006" xmlns:o="urn:schemas-microsoft-com:office:office" xmlns:r="http://schemas.openxmlformats.org/officeDocument/2006/relationships" xmlns:m="http://schemas.openxmlformats.org/officeDocument/2006/math" xmlns:v="urn:schemas-microsoft-com:vml" xmlns:wp14="http://schemas.microsoft.com/office/word/2010/wordprocessingDrawing" xmlns:wp="http://schemas.openxmlformats.org/drawingml/2006/wordprocessingDrawing" xmlns:w10="urn:schemas-microsoft-com:office:word" xmlns:w="http://schemas.openxmlformats.org/wordprocessingml/2006/main" xmlns:w14="http://schemas.microsoft.com/office/word/2010/wordml" xmlns:wpg="http://schemas.microsoft.com/office/word/2010/wordprocessingGroup" xmlns:wpi="http://schemas.microsoft.com/office/word/2010/wordprocessingInk" xmlns:wne="http://schemas.microsoft.com/office/word/2006/wordml" xmlns:wps="http://schemas.microsoft.com/office/word/2010/wordprocessingShape" mc:Ignorable="w14 wp14">
+  <w:p>
+    <w:pPr>
+      <w:pStyle w:val="Ttulo1"/>
+      <w:jc w:val="right"/>
+      <w:rPr>
+        <w:rFonts w:asciiTheme="minorHAnsi" w:hAnsiTheme="minorHAnsi" w:cstheme="minorHAnsi"/>
+        <w:color w:val="0070C0"/>
+        <w:sz w:val="22"/>
+        <w:lang w:val="es-MX"/>
+      </w:rPr>
+    </w:pPr>
+    <w:r>
+      <w:rPr>
+        <w:rFonts w:asciiTheme="minorHAnsi" w:hAnsiTheme="minorHAnsi" w:cstheme="minorHAnsi"/>
+        <w:color w:val="0070C0"/>
+        <w:sz w:val="22"/>
+        <w:lang w:val="es-MX"/>
+      </w:rPr>
+      <w:t>Paradigmas de programación</w:t>
+    </w:r>
+  </w:p>
+</w:hdr>
 </file>
 
 <file path=word/numbering.xml><?xml version="1.0" encoding="utf-8"?>
@@ -1639,6 +1713,92 @@
     </w:lvl>
   </w:abstractNum>
   <w:abstractNum w:abstractNumId="2">
+    <w:nsid w:val="68136008"/>
+    <w:multiLevelType w:val="hybridMultilevel"/>
+    <w:tmpl w:val="A590017A"/>
+    <w:lvl w:ilvl="0" w:tplc="2C0A0017">
+      <w:start w:val="1"/>
+      <w:numFmt w:val="lowerLetter"/>
+      <w:lvlText w:val="%1)"/>
+      <w:lvlJc w:val="left"/>
+      <w:pPr>
+        <w:ind w:left="1429" w:hanging="360"/>
+      </w:pPr>
+    </w:lvl>
+    <w:lvl w:ilvl="1" w:tplc="2C0A0019" w:tentative="1">
+      <w:start w:val="1"/>
+      <w:numFmt w:val="lowerLetter"/>
+      <w:lvlText w:val="%2."/>
+      <w:lvlJc w:val="left"/>
+      <w:pPr>
+        <w:ind w:left="2149" w:hanging="360"/>
+      </w:pPr>
+    </w:lvl>
+    <w:lvl w:ilvl="2" w:tplc="2C0A001B" w:tentative="1">
+      <w:start w:val="1"/>
+      <w:numFmt w:val="lowerRoman"/>
+      <w:lvlText w:val="%3."/>
+      <w:lvlJc w:val="right"/>
+      <w:pPr>
+        <w:ind w:left="2869" w:hanging="180"/>
+      </w:pPr>
+    </w:lvl>
+    <w:lvl w:ilvl="3" w:tplc="2C0A000F" w:tentative="1">
+      <w:start w:val="1"/>
+      <w:numFmt w:val="decimal"/>
+      <w:lvlText w:val="%4."/>
+      <w:lvlJc w:val="left"/>
+      <w:pPr>
+        <w:ind w:left="3589" w:hanging="360"/>
+      </w:pPr>
+    </w:lvl>
+    <w:lvl w:ilvl="4" w:tplc="2C0A0019" w:tentative="1">
+      <w:start w:val="1"/>
+      <w:numFmt w:val="lowerLetter"/>
+      <w:lvlText w:val="%5."/>
+      <w:lvlJc w:val="left"/>
+      <w:pPr>
+        <w:ind w:left="4309" w:hanging="360"/>
+      </w:pPr>
+    </w:lvl>
+    <w:lvl w:ilvl="5" w:tplc="2C0A001B" w:tentative="1">
+      <w:start w:val="1"/>
+      <w:numFmt w:val="lowerRoman"/>
+      <w:lvlText w:val="%6."/>
+      <w:lvlJc w:val="right"/>
+      <w:pPr>
+        <w:ind w:left="5029" w:hanging="180"/>
+      </w:pPr>
+    </w:lvl>
+    <w:lvl w:ilvl="6" w:tplc="2C0A000F" w:tentative="1">
+      <w:start w:val="1"/>
+      <w:numFmt w:val="decimal"/>
+      <w:lvlText w:val="%7."/>
+      <w:lvlJc w:val="left"/>
+      <w:pPr>
+        <w:ind w:left="5749" w:hanging="360"/>
+      </w:pPr>
+    </w:lvl>
+    <w:lvl w:ilvl="7" w:tplc="2C0A0019" w:tentative="1">
+      <w:start w:val="1"/>
+      <w:numFmt w:val="lowerLetter"/>
+      <w:lvlText w:val="%8."/>
+      <w:lvlJc w:val="left"/>
+      <w:pPr>
+        <w:ind w:left="6469" w:hanging="360"/>
+      </w:pPr>
+    </w:lvl>
+    <w:lvl w:ilvl="8" w:tplc="2C0A001B" w:tentative="1">
+      <w:start w:val="1"/>
+      <w:numFmt w:val="lowerRoman"/>
+      <w:lvlText w:val="%9."/>
+      <w:lvlJc w:val="right"/>
+      <w:pPr>
+        <w:ind w:left="7189" w:hanging="180"/>
+      </w:pPr>
+    </w:lvl>
+  </w:abstractNum>
+  <w:abstractNum w:abstractNumId="3">
     <w:nsid w:val="6D0B02F1"/>
     <w:multiLevelType w:val="hybridMultilevel"/>
     <w:tmpl w:val="988EE3C0"/>
@@ -1731,10 +1891,13 @@
     <w:abstractNumId w:val="1"/>
   </w:num>
   <w:num w:numId="2">
-    <w:abstractNumId w:val="2"/>
+    <w:abstractNumId w:val="3"/>
   </w:num>
   <w:num w:numId="3">
     <w:abstractNumId w:val="0"/>
+  </w:num>
+  <w:num w:numId="4">
+    <w:abstractNumId w:val="2"/>
   </w:num>
 </w:numbering>
 </file>
@@ -2014,6 +2177,61 @@
       <w:szCs w:val="26"/>
     </w:rPr>
   </w:style>
+  <w:style w:type="character" w:styleId="Hipervnculo">
+    <w:name w:val="Hyperlink"/>
+    <w:basedOn w:val="Fuentedeprrafopredeter"/>
+    <w:uiPriority w:val="99"/>
+    <w:unhideWhenUsed/>
+    <w:rsid w:val="00CF48CE"/>
+    <w:rPr>
+      <w:color w:val="0000FF" w:themeColor="hyperlink"/>
+      <w:u w:val="single"/>
+    </w:rPr>
+  </w:style>
+  <w:style w:type="paragraph" w:styleId="Encabezado">
+    <w:name w:val="header"/>
+    <w:basedOn w:val="Normal"/>
+    <w:link w:val="EncabezadoCar"/>
+    <w:uiPriority w:val="99"/>
+    <w:unhideWhenUsed/>
+    <w:rsid w:val="00AB18D6"/>
+    <w:pPr>
+      <w:tabs>
+        <w:tab w:val="center" w:pos="4252"/>
+        <w:tab w:val="right" w:pos="8504"/>
+      </w:tabs>
+      <w:spacing w:after="0" w:line="240" w:lineRule="auto"/>
+    </w:pPr>
+  </w:style>
+  <w:style w:type="character" w:customStyle="1" w:styleId="EncabezadoCar">
+    <w:name w:val="Encabezado Car"/>
+    <w:basedOn w:val="Fuentedeprrafopredeter"/>
+    <w:link w:val="Encabezado"/>
+    <w:uiPriority w:val="99"/>
+    <w:rsid w:val="00AB18D6"/>
+  </w:style>
+  <w:style w:type="paragraph" w:styleId="Piedepgina">
+    <w:name w:val="footer"/>
+    <w:basedOn w:val="Normal"/>
+    <w:link w:val="PiedepginaCar"/>
+    <w:uiPriority w:val="99"/>
+    <w:unhideWhenUsed/>
+    <w:rsid w:val="00AB18D6"/>
+    <w:pPr>
+      <w:tabs>
+        <w:tab w:val="center" w:pos="4252"/>
+        <w:tab w:val="right" w:pos="8504"/>
+      </w:tabs>
+      <w:spacing w:after="0" w:line="240" w:lineRule="auto"/>
+    </w:pPr>
+  </w:style>
+  <w:style w:type="character" w:customStyle="1" w:styleId="PiedepginaCar">
+    <w:name w:val="Pie de página Car"/>
+    <w:basedOn w:val="Fuentedeprrafopredeter"/>
+    <w:link w:val="Piedepgina"/>
+    <w:uiPriority w:val="99"/>
+    <w:rsid w:val="00AB18D6"/>
+  </w:style>
 </w:styles>
 </file>
 
@@ -2291,6 +2509,61 @@
       <w:sz w:val="26"/>
       <w:szCs w:val="26"/>
     </w:rPr>
+  </w:style>
+  <w:style w:type="character" w:styleId="Hipervnculo">
+    <w:name w:val="Hyperlink"/>
+    <w:basedOn w:val="Fuentedeprrafopredeter"/>
+    <w:uiPriority w:val="99"/>
+    <w:unhideWhenUsed/>
+    <w:rsid w:val="00CF48CE"/>
+    <w:rPr>
+      <w:color w:val="0000FF" w:themeColor="hyperlink"/>
+      <w:u w:val="single"/>
+    </w:rPr>
+  </w:style>
+  <w:style w:type="paragraph" w:styleId="Encabezado">
+    <w:name w:val="header"/>
+    <w:basedOn w:val="Normal"/>
+    <w:link w:val="EncabezadoCar"/>
+    <w:uiPriority w:val="99"/>
+    <w:unhideWhenUsed/>
+    <w:rsid w:val="00AB18D6"/>
+    <w:pPr>
+      <w:tabs>
+        <w:tab w:val="center" w:pos="4252"/>
+        <w:tab w:val="right" w:pos="8504"/>
+      </w:tabs>
+      <w:spacing w:after="0" w:line="240" w:lineRule="auto"/>
+    </w:pPr>
+  </w:style>
+  <w:style w:type="character" w:customStyle="1" w:styleId="EncabezadoCar">
+    <w:name w:val="Encabezado Car"/>
+    <w:basedOn w:val="Fuentedeprrafopredeter"/>
+    <w:link w:val="Encabezado"/>
+    <w:uiPriority w:val="99"/>
+    <w:rsid w:val="00AB18D6"/>
+  </w:style>
+  <w:style w:type="paragraph" w:styleId="Piedepgina">
+    <w:name w:val="footer"/>
+    <w:basedOn w:val="Normal"/>
+    <w:link w:val="PiedepginaCar"/>
+    <w:uiPriority w:val="99"/>
+    <w:unhideWhenUsed/>
+    <w:rsid w:val="00AB18D6"/>
+    <w:pPr>
+      <w:tabs>
+        <w:tab w:val="center" w:pos="4252"/>
+        <w:tab w:val="right" w:pos="8504"/>
+      </w:tabs>
+      <w:spacing w:after="0" w:line="240" w:lineRule="auto"/>
+    </w:pPr>
+  </w:style>
+  <w:style w:type="character" w:customStyle="1" w:styleId="PiedepginaCar">
+    <w:name w:val="Pie de página Car"/>
+    <w:basedOn w:val="Fuentedeprrafopredeter"/>
+    <w:link w:val="Piedepgina"/>
+    <w:uiPriority w:val="99"/>
+    <w:rsid w:val="00AB18D6"/>
   </w:style>
 </w:styles>
 </file>

</xml_diff>